<commit_message>
added MOD3.1 and 3.2
</commit_message>
<xml_diff>
--- a/ITLCANGULAR_LabManuals/ANGULAR_MOD01.docx
+++ b/ITLCANGULAR_LabManuals/ANGULAR_MOD01.docx
@@ -106,7 +106,6 @@
         <w:t xml:space="preserve"> and adding sample data</w:t>
       </w:r>
     </w:p>
-    <w:p/>
     <w:p>
       <w:pPr>
         <w:pStyle w:val="ListParagraph"/>
@@ -193,20 +192,7 @@
         <w:rPr>
           <w:b/>
         </w:rPr>
-        <w:t xml:space="preserve"> </w:t>
-      </w:r>
-      <w:r>
-        <w:rPr>
-          <w:b/>
-        </w:rPr>
         <w:t>ITLCANGULAR\</w:t>
-      </w:r>
-      <w:r>
-        <w:rPr>
-          <w:rFonts w:cstheme="minorHAnsi"/>
-          <w:b/>
-        </w:rPr>
-        <w:t xml:space="preserve"> </w:t>
       </w:r>
       <w:r>
         <w:rPr>
@@ -394,9 +380,6 @@
         <w:t>:</w:t>
       </w:r>
       <w:r>
-        <w:t xml:space="preserve"> </w:t>
-      </w:r>
-      <w:r>
         <w:rPr>
           <w:b/>
         </w:rPr>
@@ -460,7 +443,13 @@
         <w:rPr>
           <w:b/>
         </w:rPr>
-        <w:t xml:space="preserve">- Visual Studio Code, </w:t>
+        <w:t>-</w:t>
+      </w:r>
+      <w:r>
+        <w:rPr>
+          <w:b/>
+        </w:rPr>
+        <w:t xml:space="preserve">Visual Studio Code, </w:t>
       </w:r>
       <w:r>
         <w:rPr>
@@ -486,14 +475,12 @@
       <w:r>
         <w:t xml:space="preserve">expand </w:t>
       </w:r>
-      <w:proofErr w:type="spellStart"/>
       <w:r>
         <w:rPr>
           <w:b/>
         </w:rPr>
         <w:t>src</w:t>
       </w:r>
-      <w:proofErr w:type="spellEnd"/>
       <w:r>
         <w:rPr>
           <w:b/>
@@ -521,27 +508,11 @@
       <w:r>
         <w:t xml:space="preserve"> </w:t>
       </w:r>
-      <w:proofErr w:type="spellStart"/>
-      <w:proofErr w:type="gramStart"/>
-      <w:r>
-        <w:rPr>
-          <w:b/>
-        </w:rPr>
-        <w:t>app.component</w:t>
-      </w:r>
-      <w:proofErr w:type="gramEnd"/>
-      <w:r>
-        <w:rPr>
-          <w:b/>
-        </w:rPr>
-        <w:t>.ts</w:t>
-      </w:r>
-      <w:proofErr w:type="spellEnd"/>
-      <w:r>
-        <w:rPr>
-          <w:b/>
-        </w:rPr>
-        <w:t>.</w:t>
+      <w:r>
+        <w:rPr>
+          <w:b/>
+        </w:rPr>
+        <w:t>app.component.ts.</w:t>
       </w:r>
     </w:p>
     <w:p>
@@ -555,27 +526,11 @@
       <w:r>
         <w:t xml:space="preserve">In the </w:t>
       </w:r>
-      <w:proofErr w:type="spellStart"/>
-      <w:proofErr w:type="gramStart"/>
-      <w:r>
-        <w:rPr>
-          <w:b/>
-        </w:rPr>
-        <w:t>app.component</w:t>
-      </w:r>
-      <w:proofErr w:type="gramEnd"/>
-      <w:r>
-        <w:rPr>
-          <w:b/>
-        </w:rPr>
-        <w:t>.ts</w:t>
-      </w:r>
-      <w:proofErr w:type="spellEnd"/>
-      <w:r>
-        <w:rPr>
-          <w:b/>
-        </w:rPr>
-        <w:t xml:space="preserve"> </w:t>
+      <w:r>
+        <w:rPr>
+          <w:b/>
+        </w:rPr>
+        <w:t xml:space="preserve">app.component.ts </w:t>
       </w:r>
       <w:r>
         <w:t>locate the following code.</w:t>
@@ -639,23 +594,7 @@
           <w:rFonts w:cstheme="minorHAnsi"/>
           <w:b/>
         </w:rPr>
-        <w:t>products</w:t>
-      </w:r>
-      <w:proofErr w:type="gramStart"/>
-      <w:r>
-        <w:rPr>
-          <w:rFonts w:cstheme="minorHAnsi"/>
-          <w:b/>
-        </w:rPr>
-        <w:t>=[</w:t>
-      </w:r>
-      <w:proofErr w:type="gramEnd"/>
-      <w:r>
-        <w:rPr>
-          <w:rFonts w:cstheme="minorHAnsi"/>
-          <w:b/>
-        </w:rPr>
-        <w:t>];</w:t>
+        <w:t>products=[];</w:t>
       </w:r>
     </w:p>
     <w:p>
@@ -679,18 +618,10 @@
         <w:t>e brackets</w:t>
       </w:r>
       <w:r>
-        <w:t xml:space="preserve"> [</w:t>
-      </w:r>
-      <w:proofErr w:type="gramStart"/>
-      <w:r>
-        <w:t>] ,</w:t>
-      </w:r>
-      <w:r>
-        <w:t>then</w:t>
-      </w:r>
-      <w:proofErr w:type="gramEnd"/>
-      <w:r>
-        <w:t xml:space="preserve"> press enter twice then </w:t>
+        <w:t xml:space="preserve"> [] ,</w:t>
+      </w:r>
+      <w:r>
+        <w:t xml:space="preserve">then press enter twice then </w:t>
       </w:r>
       <w:r>
         <w:t>type the following code.</w:t>
@@ -744,21 +675,7 @@
         <w:rPr>
           <w:rFonts w:cstheme="minorHAnsi"/>
         </w:rPr>
-        <w:t xml:space="preserve">            </w:t>
-      </w:r>
-      <w:proofErr w:type="spellStart"/>
-      <w:r>
-        <w:rPr>
-          <w:rFonts w:cstheme="minorHAnsi"/>
-        </w:rPr>
-        <w:t>name:'sample</w:t>
-      </w:r>
-      <w:proofErr w:type="spellEnd"/>
-      <w:r>
-        <w:rPr>
-          <w:rFonts w:cstheme="minorHAnsi"/>
-        </w:rPr>
-        <w:t xml:space="preserve"> product 1',</w:t>
+        <w:t xml:space="preserve">            name:'sample product 1',</w:t>
       </w:r>
     </w:p>
     <w:p>
@@ -790,21 +707,7 @@
         <w:rPr>
           <w:rFonts w:cstheme="minorHAnsi"/>
         </w:rPr>
-        <w:t xml:space="preserve">            </w:t>
-      </w:r>
-      <w:proofErr w:type="spellStart"/>
-      <w:r>
-        <w:rPr>
-          <w:rFonts w:cstheme="minorHAnsi"/>
-        </w:rPr>
-        <w:t>description:'Description</w:t>
-      </w:r>
-      <w:proofErr w:type="spellEnd"/>
-      <w:r>
-        <w:rPr>
-          <w:rFonts w:cstheme="minorHAnsi"/>
-        </w:rPr>
-        <w:t xml:space="preserve"> for product 1',</w:t>
+        <w:t xml:space="preserve">            description:'Description for product 1',</w:t>
       </w:r>
     </w:p>
     <w:p>
@@ -836,21 +739,7 @@
         <w:rPr>
           <w:rFonts w:cstheme="minorHAnsi"/>
         </w:rPr>
-        <w:t xml:space="preserve">            </w:t>
-      </w:r>
-      <w:proofErr w:type="gramStart"/>
-      <w:r>
-        <w:rPr>
-          <w:rFonts w:cstheme="minorHAnsi"/>
-        </w:rPr>
-        <w:t>comments:[</w:t>
-      </w:r>
-      <w:proofErr w:type="gramEnd"/>
-      <w:r>
-        <w:rPr>
-          <w:rFonts w:cstheme="minorHAnsi"/>
-        </w:rPr>
-        <w:t>{</w:t>
+        <w:t xml:space="preserve">            comments:[{</w:t>
       </w:r>
     </w:p>
     <w:p>
@@ -1058,15 +947,7 @@
         <w:ind w:left="1440"/>
       </w:pPr>
       <w:r>
-        <w:t xml:space="preserve">            </w:t>
-      </w:r>
-      <w:proofErr w:type="spellStart"/>
-      <w:r>
-        <w:t>name:'sample</w:t>
-      </w:r>
-      <w:proofErr w:type="spellEnd"/>
-      <w:r>
-        <w:t xml:space="preserve"> product 2',</w:t>
+        <w:t xml:space="preserve">            name:'sample product 2',</w:t>
       </w:r>
     </w:p>
     <w:p>
@@ -1084,15 +965,7 @@
         <w:ind w:left="1440"/>
       </w:pPr>
       <w:r>
-        <w:t xml:space="preserve">            </w:t>
-      </w:r>
-      <w:proofErr w:type="spellStart"/>
-      <w:r>
-        <w:t>description:'Description</w:t>
-      </w:r>
-      <w:proofErr w:type="spellEnd"/>
-      <w:r>
-        <w:t xml:space="preserve"> for product 2',</w:t>
+        <w:t xml:space="preserve">            description:'Description for product 2',</w:t>
       </w:r>
     </w:p>
     <w:p>
@@ -1110,15 +983,7 @@
         <w:ind w:left="1440"/>
       </w:pPr>
       <w:r>
-        <w:t xml:space="preserve">            </w:t>
-      </w:r>
-      <w:proofErr w:type="gramStart"/>
-      <w:r>
-        <w:t>comments:[</w:t>
-      </w:r>
-      <w:proofErr w:type="gramEnd"/>
-      <w:r>
-        <w:t>{</w:t>
+        <w:t xml:space="preserve">            comments:[{</w:t>
       </w:r>
     </w:p>
     <w:p>
@@ -1238,15 +1103,7 @@
         <w:ind w:left="1440"/>
       </w:pPr>
       <w:r>
-        <w:t xml:space="preserve">            </w:t>
-      </w:r>
-      <w:proofErr w:type="spellStart"/>
-      <w:r>
-        <w:t>name:'sample</w:t>
-      </w:r>
-      <w:proofErr w:type="spellEnd"/>
-      <w:r>
-        <w:t xml:space="preserve"> product 3',</w:t>
+        <w:t xml:space="preserve">            name:'sample product 3',</w:t>
       </w:r>
     </w:p>
     <w:p>
@@ -1264,15 +1121,7 @@
         <w:ind w:left="1440"/>
       </w:pPr>
       <w:r>
-        <w:t xml:space="preserve">            </w:t>
-      </w:r>
-      <w:proofErr w:type="spellStart"/>
-      <w:r>
-        <w:t>description:'Description</w:t>
-      </w:r>
-      <w:proofErr w:type="spellEnd"/>
-      <w:r>
-        <w:t xml:space="preserve"> for product 3',</w:t>
+        <w:t xml:space="preserve">            description:'Description for product 3',</w:t>
       </w:r>
     </w:p>
     <w:p>
@@ -1290,15 +1139,7 @@
         <w:ind w:left="1440"/>
       </w:pPr>
       <w:r>
-        <w:t xml:space="preserve">            </w:t>
-      </w:r>
-      <w:proofErr w:type="gramStart"/>
-      <w:r>
-        <w:t>comments:[</w:t>
-      </w:r>
-      <w:proofErr w:type="gramEnd"/>
-      <w:r>
-        <w:t>{</w:t>
+        <w:t xml:space="preserve">            comments:[{</w:t>
       </w:r>
     </w:p>
     <w:p>
@@ -1396,7 +1237,6 @@
       <w:r>
         <w:t xml:space="preserve">In the </w:t>
       </w:r>
-      <w:proofErr w:type="spellStart"/>
       <w:r>
         <w:rPr>
           <w:b/>
@@ -1407,14 +1247,7 @@
         <w:rPr>
           <w:b/>
         </w:rPr>
-        <w:t>s</w:t>
-      </w:r>
-      <w:proofErr w:type="spellEnd"/>
-      <w:r>
-        <w:rPr>
-          <w:b/>
-        </w:rPr>
-        <w:t xml:space="preserve"> </w:t>
+        <w:t xml:space="preserve">s </w:t>
       </w:r>
       <w:r>
         <w:t>window</w:t>
@@ -1544,6 +1377,7 @@
           <w:sz w:val="22"/>
           <w:szCs w:val="22"/>
         </w:rPr>
+        <w:lastRenderedPageBreak/>
         <w:t>Task 2:</w:t>
       </w:r>
       <w:r>
@@ -1929,29 +1763,7 @@
         <w:rPr>
           <w:b/>
         </w:rPr>
-        <w:t>products[0].name</w:t>
-      </w:r>
-      <w:proofErr w:type="gramStart"/>
-      <w:r>
-        <w:rPr>
-          <w:b/>
-        </w:rPr>
-        <w:t>}}&lt;</w:t>
-      </w:r>
-      <w:proofErr w:type="spellStart"/>
-      <w:proofErr w:type="gramEnd"/>
-      <w:r>
-        <w:rPr>
-          <w:b/>
-        </w:rPr>
-        <w:t>br</w:t>
-      </w:r>
-      <w:proofErr w:type="spellEnd"/>
-      <w:r>
-        <w:rPr>
-          <w:b/>
-        </w:rPr>
-        <w:t>/</w:t>
+        <w:t>products[0].name}}&lt;br/</w:t>
       </w:r>
       <w:r>
         <w:rPr>
@@ -1984,16 +1796,8 @@
         <w:rPr>
           <w:b/>
         </w:rPr>
-        <w:t>products[0</w:t>
-      </w:r>
-      <w:proofErr w:type="gramStart"/>
-      <w:r>
-        <w:rPr>
-          <w:b/>
-        </w:rPr>
-        <w:t>].brand</w:t>
-      </w:r>
-      <w:proofErr w:type="gramEnd"/>
+        <w:t>products[0].brand</w:t>
+      </w:r>
       <w:r>
         <w:rPr>
           <w:b/>
@@ -2004,21 +1808,7 @@
         <w:rPr>
           <w:b/>
         </w:rPr>
-        <w:t>&lt;</w:t>
-      </w:r>
-      <w:proofErr w:type="spellStart"/>
-      <w:r>
-        <w:rPr>
-          <w:b/>
-        </w:rPr>
-        <w:t>br</w:t>
-      </w:r>
-      <w:proofErr w:type="spellEnd"/>
-      <w:r>
-        <w:rPr>
-          <w:b/>
-        </w:rPr>
-        <w:t>/</w:t>
+        <w:t>&lt;br/</w:t>
       </w:r>
       <w:r>
         <w:rPr>
@@ -2045,35 +1835,13 @@
         <w:rPr>
           <w:b/>
         </w:rPr>
-        <w:t>{{products[0</w:t>
-      </w:r>
-      <w:proofErr w:type="gramStart"/>
-      <w:r>
-        <w:rPr>
-          <w:b/>
-        </w:rPr>
-        <w:t>].description</w:t>
-      </w:r>
-      <w:proofErr w:type="gramEnd"/>
-      <w:r>
-        <w:rPr>
-          <w:b/>
-        </w:rPr>
-        <w:t>}}&lt;</w:t>
-      </w:r>
-      <w:proofErr w:type="spellStart"/>
-      <w:r>
-        <w:rPr>
-          <w:b/>
-        </w:rPr>
-        <w:t>br</w:t>
-      </w:r>
-      <w:proofErr w:type="spellEnd"/>
-      <w:r>
-        <w:rPr>
-          <w:b/>
-        </w:rPr>
-        <w:t>/</w:t>
+        <w:t>{{products[0].description</w:t>
+      </w:r>
+      <w:r>
+        <w:rPr>
+          <w:b/>
+        </w:rPr>
+        <w:t>}}&lt;br/</w:t>
       </w:r>
       <w:r>
         <w:rPr>
@@ -2100,30 +1868,8 @@
         <w:rPr>
           <w:b/>
         </w:rPr>
-        <w:t>{{products[0</w:t>
-      </w:r>
-      <w:proofErr w:type="gramStart"/>
-      <w:r>
-        <w:rPr>
-          <w:b/>
-        </w:rPr>
-        <w:t>].price</w:t>
-      </w:r>
-      <w:proofErr w:type="gramEnd"/>
-      <w:r>
-        <w:rPr>
-          <w:b/>
-        </w:rPr>
-        <w:t>}}&lt;</w:t>
-      </w:r>
-      <w:proofErr w:type="spellStart"/>
-      <w:r>
-        <w:rPr>
-          <w:b/>
-        </w:rPr>
-        <w:t>br</w:t>
-      </w:r>
-      <w:proofErr w:type="spellEnd"/>
+        <w:t>{{products[0].price}}&lt;br</w:t>
+      </w:r>
       <w:r>
         <w:rPr>
           <w:b/>
@@ -2393,21 +2139,7 @@
         <w:rPr>
           <w:b/>
         </w:rPr>
-        <w:t>&lt;div *</w:t>
-      </w:r>
-      <w:proofErr w:type="spellStart"/>
-      <w:r>
-        <w:rPr>
-          <w:b/>
-        </w:rPr>
-        <w:t>ngFor</w:t>
-      </w:r>
-      <w:proofErr w:type="spellEnd"/>
-      <w:r>
-        <w:rPr>
-          <w:b/>
-        </w:rPr>
-        <w:t xml:space="preserve"> =”let product of products”&gt;</w:t>
+        <w:t>&lt;div *ngFor =”let product of products”&gt;</w:t>
       </w:r>
     </w:p>
     <w:p>
@@ -2446,29 +2178,7 @@
         <w:rPr>
           <w:b/>
         </w:rPr>
-        <w:t>Name: {{products[0].name</w:t>
-      </w:r>
-      <w:proofErr w:type="gramStart"/>
-      <w:r>
-        <w:rPr>
-          <w:b/>
-        </w:rPr>
-        <w:t>}}&lt;</w:t>
-      </w:r>
-      <w:proofErr w:type="spellStart"/>
-      <w:proofErr w:type="gramEnd"/>
-      <w:r>
-        <w:rPr>
-          <w:b/>
-        </w:rPr>
-        <w:t>br</w:t>
-      </w:r>
-      <w:proofErr w:type="spellEnd"/>
-      <w:r>
-        <w:rPr>
-          <w:b/>
-        </w:rPr>
-        <w:t>/&gt;</w:t>
+        <w:t>Name: {{products[0].name}}&lt;br/&gt;</w:t>
       </w:r>
     </w:p>
     <w:p>
@@ -2483,35 +2193,7 @@
         <w:rPr>
           <w:b/>
         </w:rPr>
-        <w:t>Brand: {{products[0</w:t>
-      </w:r>
-      <w:proofErr w:type="gramStart"/>
-      <w:r>
-        <w:rPr>
-          <w:b/>
-        </w:rPr>
-        <w:t>].brand</w:t>
-      </w:r>
-      <w:proofErr w:type="gramEnd"/>
-      <w:r>
-        <w:rPr>
-          <w:b/>
-        </w:rPr>
-        <w:t>}}&lt;</w:t>
-      </w:r>
-      <w:proofErr w:type="spellStart"/>
-      <w:r>
-        <w:rPr>
-          <w:b/>
-        </w:rPr>
-        <w:t>br</w:t>
-      </w:r>
-      <w:proofErr w:type="spellEnd"/>
-      <w:r>
-        <w:rPr>
-          <w:b/>
-        </w:rPr>
-        <w:t>/&gt;</w:t>
+        <w:t>Brand: {{products[0].brand}}&lt;br/&gt;</w:t>
       </w:r>
     </w:p>
     <w:p>
@@ -2526,35 +2208,7 @@
         <w:rPr>
           <w:b/>
         </w:rPr>
-        <w:t>Description: {{products[0</w:t>
-      </w:r>
-      <w:proofErr w:type="gramStart"/>
-      <w:r>
-        <w:rPr>
-          <w:b/>
-        </w:rPr>
-        <w:t>].description</w:t>
-      </w:r>
-      <w:proofErr w:type="gramEnd"/>
-      <w:r>
-        <w:rPr>
-          <w:b/>
-        </w:rPr>
-        <w:t>}}&lt;</w:t>
-      </w:r>
-      <w:proofErr w:type="spellStart"/>
-      <w:r>
-        <w:rPr>
-          <w:b/>
-        </w:rPr>
-        <w:t>br</w:t>
-      </w:r>
-      <w:proofErr w:type="spellEnd"/>
-      <w:r>
-        <w:rPr>
-          <w:b/>
-        </w:rPr>
-        <w:t>/&gt;</w:t>
+        <w:t>Description: {{products[0].description}}&lt;br/&gt;</w:t>
       </w:r>
     </w:p>
     <w:p>
@@ -2569,35 +2223,7 @@
         <w:rPr>
           <w:b/>
         </w:rPr>
-        <w:t>Price: {{products[0</w:t>
-      </w:r>
-      <w:proofErr w:type="gramStart"/>
-      <w:r>
-        <w:rPr>
-          <w:b/>
-        </w:rPr>
-        <w:t>].price</w:t>
-      </w:r>
-      <w:proofErr w:type="gramEnd"/>
-      <w:r>
-        <w:rPr>
-          <w:b/>
-        </w:rPr>
-        <w:t>}}&lt;</w:t>
-      </w:r>
-      <w:proofErr w:type="spellStart"/>
-      <w:r>
-        <w:rPr>
-          <w:b/>
-        </w:rPr>
-        <w:t>br</w:t>
-      </w:r>
-      <w:proofErr w:type="spellEnd"/>
-      <w:r>
-        <w:rPr>
-          <w:b/>
-        </w:rPr>
-        <w:t>/&gt;</w:t>
+        <w:t>Price: {{products[0].price}}&lt;br/&gt;</w:t>
       </w:r>
     </w:p>
     <w:p>
@@ -2639,29 +2265,7 @@
         <w:rPr>
           <w:b/>
         </w:rPr>
-        <w:t>.name</w:t>
-      </w:r>
-      <w:proofErr w:type="gramStart"/>
-      <w:r>
-        <w:rPr>
-          <w:b/>
-        </w:rPr>
-        <w:t>}}&lt;</w:t>
-      </w:r>
-      <w:proofErr w:type="spellStart"/>
-      <w:proofErr w:type="gramEnd"/>
-      <w:r>
-        <w:rPr>
-          <w:b/>
-        </w:rPr>
-        <w:t>br</w:t>
-      </w:r>
-      <w:proofErr w:type="spellEnd"/>
-      <w:r>
-        <w:rPr>
-          <w:b/>
-        </w:rPr>
-        <w:t>/&gt;</w:t>
+        <w:t>.name}}&lt;br/&gt;</w:t>
       </w:r>
     </w:p>
     <w:p>
@@ -2676,37 +2280,7 @@
         <w:rPr>
           <w:b/>
         </w:rPr>
-        <w:t>Brand: {{</w:t>
-      </w:r>
-      <w:proofErr w:type="spellStart"/>
-      <w:proofErr w:type="gramStart"/>
-      <w:r>
-        <w:rPr>
-          <w:b/>
-        </w:rPr>
-        <w:t>product.brand</w:t>
-      </w:r>
-      <w:proofErr w:type="spellEnd"/>
-      <w:proofErr w:type="gramEnd"/>
-      <w:r>
-        <w:rPr>
-          <w:b/>
-        </w:rPr>
-        <w:t>}}&lt;</w:t>
-      </w:r>
-      <w:proofErr w:type="spellStart"/>
-      <w:r>
-        <w:rPr>
-          <w:b/>
-        </w:rPr>
-        <w:t>br</w:t>
-      </w:r>
-      <w:proofErr w:type="spellEnd"/>
-      <w:r>
-        <w:rPr>
-          <w:b/>
-        </w:rPr>
-        <w:t>/&gt;</w:t>
+        <w:t>Brand: {{product.brand}}&lt;br/&gt;</w:t>
       </w:r>
     </w:p>
     <w:p>
@@ -2721,37 +2295,7 @@
         <w:rPr>
           <w:b/>
         </w:rPr>
-        <w:t>Description: {{</w:t>
-      </w:r>
-      <w:proofErr w:type="spellStart"/>
-      <w:proofErr w:type="gramStart"/>
-      <w:r>
-        <w:rPr>
-          <w:b/>
-        </w:rPr>
-        <w:t>products.description</w:t>
-      </w:r>
-      <w:proofErr w:type="spellEnd"/>
-      <w:proofErr w:type="gramEnd"/>
-      <w:r>
-        <w:rPr>
-          <w:b/>
-        </w:rPr>
-        <w:t>}}&lt;</w:t>
-      </w:r>
-      <w:proofErr w:type="spellStart"/>
-      <w:r>
-        <w:rPr>
-          <w:b/>
-        </w:rPr>
-        <w:t>br</w:t>
-      </w:r>
-      <w:proofErr w:type="spellEnd"/>
-      <w:r>
-        <w:rPr>
-          <w:b/>
-        </w:rPr>
-        <w:t>/&gt;</w:t>
+        <w:t>Description: {{products.description}}&lt;br/&gt;</w:t>
       </w:r>
     </w:p>
     <w:p>
@@ -2766,37 +2310,7 @@
         <w:rPr>
           <w:b/>
         </w:rPr>
-        <w:t>Price: {{</w:t>
-      </w:r>
-      <w:proofErr w:type="spellStart"/>
-      <w:proofErr w:type="gramStart"/>
-      <w:r>
-        <w:rPr>
-          <w:b/>
-        </w:rPr>
-        <w:t>products.price</w:t>
-      </w:r>
-      <w:proofErr w:type="spellEnd"/>
-      <w:proofErr w:type="gramEnd"/>
-      <w:r>
-        <w:rPr>
-          <w:b/>
-        </w:rPr>
-        <w:t>}}&lt;</w:t>
-      </w:r>
-      <w:proofErr w:type="spellStart"/>
-      <w:r>
-        <w:rPr>
-          <w:b/>
-        </w:rPr>
-        <w:t>br</w:t>
-      </w:r>
-      <w:proofErr w:type="spellEnd"/>
-      <w:r>
-        <w:rPr>
-          <w:b/>
-        </w:rPr>
-        <w:t>/&gt;</w:t>
+        <w:t>Price: {{products.price}}&lt;br/&gt;</w:t>
       </w:r>
     </w:p>
     <w:p>
@@ -2898,17 +2412,14 @@
         </w:numPr>
       </w:pPr>
       <w:r>
-        <w:lastRenderedPageBreak/>
         <w:t xml:space="preserve">In Node.js Command prompt press </w:t>
       </w:r>
-      <w:proofErr w:type="spellStart"/>
       <w:r>
         <w:rPr>
           <w:b/>
         </w:rPr>
         <w:t>ctrl+c</w:t>
       </w:r>
-      <w:proofErr w:type="spellEnd"/>
       <w:r>
         <w:rPr>
           <w:b/>
@@ -3070,7 +2581,10 @@
         </w:numPr>
       </w:pPr>
       <w:r>
-        <w:t>Navigate to Exercise1 for Module 1 by typing the following command.</w:t>
+        <w:t>Navigate to Exercise2</w:t>
+      </w:r>
+      <w:r>
+        <w:t xml:space="preserve"> for Module 1 by typing the following command.</w:t>
       </w:r>
     </w:p>
     <w:p>
@@ -3114,36 +2628,14 @@
         <w:rPr>
           <w:b/>
         </w:rPr>
-        <w:t>\ITLCANGULAR</w:t>
-      </w:r>
-      <w:r>
-        <w:rPr>
-          <w:b/>
-        </w:rPr>
-        <w:t>\</w:t>
+        <w:t>\ITLCANGULAR\</w:t>
       </w:r>
       <w:r>
         <w:rPr>
           <w:rFonts w:cstheme="minorHAnsi"/>
           <w:b/>
         </w:rPr>
-        <w:t xml:space="preserve"> </w:t>
-      </w:r>
-      <w:r>
-        <w:rPr>
-          <w:rFonts w:cstheme="minorHAnsi"/>
-          <w:b/>
-        </w:rPr>
-        <w:t>MOD</w:t>
-      </w:r>
-      <w:bookmarkStart w:id="0" w:name="_GoBack"/>
-      <w:bookmarkEnd w:id="0"/>
-      <w:r>
-        <w:rPr>
-          <w:rFonts w:cstheme="minorHAnsi"/>
-          <w:b/>
-        </w:rPr>
-        <w:t>1\Starter\Exercise2</w:t>
+        <w:t>MOD1\Starter\Exercise2</w:t>
       </w:r>
     </w:p>
     <w:p>
@@ -3318,7 +2810,33 @@
         <w:rPr>
           <w:b/>
         </w:rPr>
-        <w:t>D:\MOD1\starter\</w:t>
+        <w:t>D:\</w:t>
+      </w:r>
+      <w:r>
+        <w:rPr>
+          <w:b/>
+        </w:rPr>
+        <w:t xml:space="preserve"> </w:t>
+      </w:r>
+      <w:r>
+        <w:rPr>
+          <w:b/>
+        </w:rPr>
+        <w:t>ITLCANGULAR</w:t>
+      </w:r>
+      <w:r>
+        <w:rPr>
+          <w:b/>
+        </w:rPr>
+        <w:t>\</w:t>
+      </w:r>
+      <w:bookmarkStart w:id="0" w:name="_GoBack"/>
+      <w:bookmarkEnd w:id="0"/>
+      <w:r>
+        <w:rPr>
+          <w:b/>
+        </w:rPr>
+        <w:t>MOD1\starter\</w:t>
       </w:r>
       <w:r>
         <w:rPr>
@@ -3386,19 +2904,11 @@
       <w:r>
         <w:t xml:space="preserve"> expand </w:t>
       </w:r>
-      <w:proofErr w:type="spellStart"/>
-      <w:r>
-        <w:rPr>
-          <w:b/>
-        </w:rPr>
-        <w:t>src</w:t>
-      </w:r>
-      <w:proofErr w:type="spellEnd"/>
-      <w:r>
-        <w:rPr>
-          <w:b/>
-        </w:rPr>
-        <w:t xml:space="preserve"> </w:t>
+      <w:r>
+        <w:rPr>
+          <w:b/>
+        </w:rPr>
+        <w:t xml:space="preserve">src </w:t>
       </w:r>
       <w:r>
         <w:t>folder</w:t>
@@ -3462,11 +2972,9 @@
       <w:pPr>
         <w:pStyle w:val="ListParagraph"/>
       </w:pPr>
-      <w:proofErr w:type="gramStart"/>
       <w:r>
         <w:t>div{</w:t>
       </w:r>
-      <w:proofErr w:type="gramEnd"/>
     </w:p>
     <w:p>
       <w:pPr>
@@ -3745,7 +3253,7 @@
             </wp:anchor>
           </w:drawing>
         </mc:Choice>
-        <mc:Fallback xmlns:cx2="http://schemas.microsoft.com/office/drawing/2015/10/21/chartex" xmlns:cx3="http://schemas.microsoft.com/office/drawing/2016/5/9/chartex" xmlns:cx4="http://schemas.microsoft.com/office/drawing/2016/5/10/chartex" xmlns:cx5="http://schemas.microsoft.com/office/drawing/2016/5/11/chartex" xmlns:cx6="http://schemas.microsoft.com/office/drawing/2016/5/12/chartex" xmlns:cx7="http://schemas.microsoft.com/office/drawing/2016/5/13/chartex" xmlns:cx8="http://schemas.microsoft.com/office/drawing/2016/5/14/chartex" xmlns:aink="http://schemas.microsoft.com/office/drawing/2016/ink" xmlns:am3d="http://schemas.microsoft.com/office/drawing/2017/model3d" xmlns:w16cid="http://schemas.microsoft.com/office/word/2016/wordml/cid" xmlns:cx1="http://schemas.microsoft.com/office/drawing/2015/9/8/chartex">
+        <mc:Fallback xmlns:cx1="http://schemas.microsoft.com/office/drawing/2015/9/8/chartex" xmlns:w16cid="http://schemas.microsoft.com/office/word/2016/wordml/cid" xmlns:am3d="http://schemas.microsoft.com/office/drawing/2017/model3d" xmlns:aink="http://schemas.microsoft.com/office/drawing/2016/ink" xmlns:cx8="http://schemas.microsoft.com/office/drawing/2016/5/14/chartex" xmlns:cx7="http://schemas.microsoft.com/office/drawing/2016/5/13/chartex" xmlns:cx6="http://schemas.microsoft.com/office/drawing/2016/5/12/chartex" xmlns:cx5="http://schemas.microsoft.com/office/drawing/2016/5/11/chartex" xmlns:cx4="http://schemas.microsoft.com/office/drawing/2016/5/10/chartex" xmlns:cx3="http://schemas.microsoft.com/office/drawing/2016/5/9/chartex" xmlns:cx2="http://schemas.microsoft.com/office/drawing/2015/10/21/chartex">
           <w:pict>
             <v:group w14:anchorId="2FFECB90" id="Group 6" o:spid="_x0000_s1026" style="position:absolute;margin-left:413.55pt;margin-top:-6.45pt;width:113pt;height:36.8pt;z-index:251661312;mso-position-horizontal-relative:margin;mso-width-relative:margin;mso-height-relative:margin" coordsize="18708,6273" o:gfxdata="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">
               <v:shapetype id="_x0000_t75" coordsize="21600,21600" o:spt="75" o:preferrelative="t" path="m@4@5l@4@11@9@11@9@5xe" filled="f" stroked="f">

</xml_diff>